<commit_message>
Added db schema doc.
</commit_message>
<xml_diff>
--- a/docs/sprint3/Sprint_3_Backlog-pre_sprint.docx
+++ b/docs/sprint3/Sprint_3_Backlog-pre_sprint.docx
@@ -132,7 +132,7 @@
           <w:color w:val="000000"/>
           <w:sz w:val="28"/>
         </w:rPr>
-        <w:t>Refine the appointment creation system, and create customer review system.</w:t>
+        <w:t>Allow for viewing of an individual stylist’s schedule and prepare website for being publicly forward-facing.</w:t>
       </w:r>
     </w:p>
     <w:p>
@@ -267,15 +267,7 @@
           <w:color w:val="000000"/>
           <w:sz w:val="28"/>
         </w:rPr>
-        <w:t xml:space="preserve"> </w:t>
-      </w:r>
-      <w:r>
-        <w:rPr>
-          <w:rFonts w:ascii="Calibri" w:eastAsia="Calibri" w:hAnsi="Calibri" w:cs="Calibri"/>
-          <w:color w:val="000000"/>
-          <w:sz w:val="28"/>
-        </w:rPr>
-        <w:t>(3)</w:t>
+        <w:t xml:space="preserve"> (3)</w:t>
       </w:r>
     </w:p>
     <w:p>
@@ -322,31 +314,7 @@
           <w:color w:val="000000"/>
           <w:sz w:val="28"/>
         </w:rPr>
-        <w:t xml:space="preserve"> </w:t>
-      </w:r>
-      <w:r>
-        <w:rPr>
-          <w:rFonts w:ascii="Calibri" w:eastAsia="Calibri" w:hAnsi="Calibri" w:cs="Calibri"/>
-          <w:color w:val="000000"/>
-          <w:sz w:val="28"/>
-        </w:rPr>
-        <w:t>(</w:t>
-      </w:r>
-      <w:r>
-        <w:rPr>
-          <w:rFonts w:ascii="Calibri" w:eastAsia="Calibri" w:hAnsi="Calibri" w:cs="Calibri"/>
-          <w:color w:val="000000"/>
-          <w:sz w:val="28"/>
-        </w:rPr>
-        <w:t>1</w:t>
-      </w:r>
-      <w:r>
-        <w:rPr>
-          <w:rFonts w:ascii="Calibri" w:eastAsia="Calibri" w:hAnsi="Calibri" w:cs="Calibri"/>
-          <w:color w:val="000000"/>
-          <w:sz w:val="28"/>
-        </w:rPr>
-        <w:t>)</w:t>
+        <w:t xml:space="preserve"> (1)</w:t>
       </w:r>
     </w:p>
     <w:p>
@@ -369,15 +337,7 @@
           <w:color w:val="000000"/>
           <w:sz w:val="28"/>
         </w:rPr>
-        <w:t>SET-81</w:t>
-      </w:r>
-      <w:r>
-        <w:rPr>
-          <w:rFonts w:ascii="Calibri" w:eastAsia="Calibri" w:hAnsi="Calibri" w:cs="Calibri"/>
-          <w:color w:val="000000"/>
-          <w:sz w:val="28"/>
-        </w:rPr>
-        <w:t xml:space="preserve"> </w:t>
+        <w:t xml:space="preserve">SET-81 </w:t>
       </w:r>
       <w:r>
         <w:rPr>
@@ -635,15 +595,7 @@
           <w:color w:val="000000"/>
           <w:sz w:val="28"/>
         </w:rPr>
-        <w:t>S</w:t>
-      </w:r>
-      <w:r>
-        <w:rPr>
-          <w:rFonts w:ascii="Calibri" w:eastAsia="Calibri" w:hAnsi="Calibri" w:cs="Calibri"/>
-          <w:color w:val="000000"/>
-          <w:sz w:val="28"/>
-        </w:rPr>
-        <w:t>ET-86</w:t>
+        <w:t>SET-86</w:t>
       </w:r>
       <w:r>
         <w:rPr>
@@ -924,15 +876,6 @@
   </w:num>
   <w:num w:numId="4">
     <w:abstractNumId w:val="3"/>
-    <w:lvlOverride w:ilvl="0"/>
-    <w:lvlOverride w:ilvl="1"/>
-    <w:lvlOverride w:ilvl="2"/>
-    <w:lvlOverride w:ilvl="3"/>
-    <w:lvlOverride w:ilvl="4"/>
-    <w:lvlOverride w:ilvl="5"/>
-    <w:lvlOverride w:ilvl="6"/>
-    <w:lvlOverride w:ilvl="7"/>
-    <w:lvlOverride w:ilvl="8"/>
   </w:num>
 </w:numbering>
 </file>

</xml_diff>

<commit_message>
updated backlog docs for sprint 3 planning
</commit_message>
<xml_diff>
--- a/docs/sprint3/Sprint_3_Backlog-pre_sprint.docx
+++ b/docs/sprint3/Sprint_3_Backlog-pre_sprint.docx
@@ -132,7 +132,7 @@
           <w:color w:val="000000"/>
           <w:sz w:val="28"/>
         </w:rPr>
-        <w:t>Refine the appointment creation system, and create customer review system.</w:t>
+        <w:t>Allow for viewing of an individual stylist’s schedule and prepare website for being publicly forward-facing.</w:t>
       </w:r>
     </w:p>
     <w:p>
@@ -204,149 +204,7 @@
           <w:color w:val="000000"/>
           <w:sz w:val="28"/>
         </w:rPr>
-        <w:t xml:space="preserve">SET-32 </w:t>
-      </w:r>
-      <w:r>
-        <w:rPr>
-          <w:rFonts w:ascii="Calibri" w:eastAsia="Calibri" w:hAnsi="Calibri" w:cs="Calibri"/>
-          <w:color w:val="000000"/>
-          <w:sz w:val="28"/>
-        </w:rPr>
-        <w:t>Update stylist schedule page for better sorting</w:t>
-      </w:r>
-      <w:r>
-        <w:rPr>
-          <w:rFonts w:ascii="Calibri" w:eastAsia="Calibri" w:hAnsi="Calibri" w:cs="Calibri"/>
-          <w:color w:val="000000"/>
-          <w:sz w:val="28"/>
-        </w:rPr>
-        <w:t xml:space="preserve"> (3)</w:t>
-      </w:r>
-    </w:p>
-    <w:p>
-      <w:pPr>
-        <w:numPr>
-          <w:ilvl w:val="0"/>
-          <w:numId w:val="4"/>
-        </w:numPr>
-        <w:spacing w:after="58" w:line="240" w:lineRule="auto"/>
-        <w:ind w:left="360"/>
-        <w:rPr>
-          <w:rFonts w:ascii="Calibri" w:eastAsia="Calibri" w:hAnsi="Calibri" w:cs="Calibri"/>
-          <w:color w:val="000000"/>
-          <w:sz w:val="28"/>
-        </w:rPr>
-      </w:pPr>
-      <w:r>
-        <w:rPr>
-          <w:rFonts w:ascii="Calibri" w:eastAsia="Calibri" w:hAnsi="Calibri" w:cs="Calibri"/>
-          <w:color w:val="000000"/>
-          <w:sz w:val="28"/>
-        </w:rPr>
-        <w:t>SET-79</w:t>
-      </w:r>
-      <w:r>
-        <w:rPr>
-          <w:rFonts w:ascii="Calibri" w:eastAsia="Calibri" w:hAnsi="Calibri" w:cs="Calibri"/>
-          <w:color w:val="000000"/>
-          <w:sz w:val="28"/>
-        </w:rPr>
-        <w:t xml:space="preserve"> </w:t>
-      </w:r>
-      <w:r>
-        <w:rPr>
-          <w:rFonts w:ascii="Calibri" w:eastAsia="Calibri" w:hAnsi="Calibri" w:cs="Calibri"/>
-          <w:color w:val="000000"/>
-          <w:sz w:val="28"/>
-        </w:rPr>
-        <w:t>Add controller / service / backend frontend objects for services</w:t>
-      </w:r>
-      <w:r>
-        <w:rPr>
-          <w:rFonts w:ascii="Calibri" w:eastAsia="Calibri" w:hAnsi="Calibri" w:cs="Calibri"/>
-          <w:color w:val="000000"/>
-          <w:sz w:val="28"/>
-        </w:rPr>
-        <w:t xml:space="preserve"> </w:t>
-      </w:r>
-      <w:r>
-        <w:rPr>
-          <w:rFonts w:ascii="Calibri" w:eastAsia="Calibri" w:hAnsi="Calibri" w:cs="Calibri"/>
-          <w:color w:val="000000"/>
-          <w:sz w:val="28"/>
-        </w:rPr>
-        <w:t>(3)</w:t>
-      </w:r>
-    </w:p>
-    <w:p>
-      <w:pPr>
-        <w:numPr>
-          <w:ilvl w:val="0"/>
-          <w:numId w:val="4"/>
-        </w:numPr>
-        <w:spacing w:after="58" w:line="240" w:lineRule="auto"/>
-        <w:ind w:left="360"/>
-        <w:rPr>
-          <w:rFonts w:ascii="Calibri" w:eastAsia="Calibri" w:hAnsi="Calibri" w:cs="Calibri"/>
-          <w:color w:val="000000"/>
-          <w:sz w:val="28"/>
-        </w:rPr>
-      </w:pPr>
-      <w:r>
-        <w:rPr>
-          <w:rFonts w:ascii="Calibri" w:eastAsia="Calibri" w:hAnsi="Calibri" w:cs="Calibri"/>
-          <w:color w:val="000000"/>
-          <w:sz w:val="28"/>
-        </w:rPr>
-        <w:t>SET-80</w:t>
-      </w:r>
-      <w:r>
-        <w:rPr>
-          <w:rFonts w:ascii="Calibri" w:eastAsia="Calibri" w:hAnsi="Calibri" w:cs="Calibri"/>
-          <w:color w:val="000000"/>
-          <w:sz w:val="28"/>
-        </w:rPr>
-        <w:t xml:space="preserve"> </w:t>
-      </w:r>
-      <w:r>
-        <w:rPr>
-          <w:rFonts w:ascii="Calibri" w:eastAsia="Calibri" w:hAnsi="Calibri" w:cs="Calibri"/>
-          <w:color w:val="000000"/>
-          <w:sz w:val="28"/>
-        </w:rPr>
-        <w:t>Add stylist specialty / rejected tasks tables and fields to stylist table</w:t>
-      </w:r>
-      <w:r>
-        <w:rPr>
-          <w:rFonts w:ascii="Calibri" w:eastAsia="Calibri" w:hAnsi="Calibri" w:cs="Calibri"/>
-          <w:color w:val="000000"/>
-          <w:sz w:val="28"/>
-        </w:rPr>
-        <w:t xml:space="preserve"> </w:t>
-      </w:r>
-      <w:r>
-        <w:rPr>
-          <w:rFonts w:ascii="Calibri" w:eastAsia="Calibri" w:hAnsi="Calibri" w:cs="Calibri"/>
-          <w:color w:val="000000"/>
-          <w:sz w:val="28"/>
-        </w:rPr>
-        <w:t>(</w:t>
-      </w:r>
-      <w:r>
-        <w:rPr>
-          <w:rFonts w:ascii="Calibri" w:eastAsia="Calibri" w:hAnsi="Calibri" w:cs="Calibri"/>
-          <w:color w:val="000000"/>
-          <w:sz w:val="28"/>
-        </w:rPr>
-        <w:t>1</w:t>
-      </w:r>
-      <w:r>
-        <w:rPr>
-          <w:rFonts w:ascii="Calibri" w:eastAsia="Calibri" w:hAnsi="Calibri" w:cs="Calibri"/>
-          <w:color w:val="000000"/>
-          <w:sz w:val="28"/>
-        </w:rPr>
-        <w:t>)</w:t>
+        <w:t>SET-32 Update stylist schedule page to show stylists (3)</w:t>
       </w:r>
     </w:p>
     <w:p>
@@ -369,7 +227,7 @@
           <w:color w:val="000000"/>
           <w:sz w:val="28"/>
         </w:rPr>
-        <w:t>SET-81</w:t>
+        <w:t>SET-83</w:t>
       </w:r>
       <w:r>
         <w:rPr>
@@ -385,15 +243,15 @@
           <w:color w:val="000000"/>
           <w:sz w:val="28"/>
         </w:rPr>
-        <w:t>Update stylist UI page to include preferred / denied tasks</w:t>
-      </w:r>
-      <w:r>
-        <w:rPr>
-          <w:rFonts w:ascii="Calibri" w:eastAsia="Calibri" w:hAnsi="Calibri" w:cs="Calibri"/>
-          <w:color w:val="000000"/>
-          <w:sz w:val="28"/>
-        </w:rPr>
-        <w:t xml:space="preserve"> (3)</w:t>
+        <w:t>Improve UI stylings across website</w:t>
+      </w:r>
+      <w:r>
+        <w:rPr>
+          <w:rFonts w:ascii="Calibri" w:eastAsia="Calibri" w:hAnsi="Calibri" w:cs="Calibri"/>
+          <w:color w:val="000000"/>
+          <w:sz w:val="28"/>
+        </w:rPr>
+        <w:t xml:space="preserve"> (2)</w:t>
       </w:r>
     </w:p>
     <w:p>
@@ -416,7 +274,23 @@
           <w:color w:val="000000"/>
           <w:sz w:val="28"/>
         </w:rPr>
-        <w:t>SET-50 Add preset list of available services with option for custom input</w:t>
+        <w:t>SET-84</w:t>
+      </w:r>
+      <w:r>
+        <w:rPr>
+          <w:rFonts w:ascii="Calibri" w:eastAsia="Calibri" w:hAnsi="Calibri" w:cs="Calibri"/>
+          <w:color w:val="000000"/>
+          <w:sz w:val="28"/>
+        </w:rPr>
+        <w:t xml:space="preserve"> </w:t>
+      </w:r>
+      <w:r>
+        <w:rPr>
+          <w:rFonts w:ascii="Calibri" w:eastAsia="Calibri" w:hAnsi="Calibri" w:cs="Calibri"/>
+          <w:color w:val="000000"/>
+          <w:sz w:val="28"/>
+        </w:rPr>
+        <w:t>Add conflict detection for adding appointment</w:t>
       </w:r>
       <w:r>
         <w:rPr>
@@ -434,20 +308,20 @@
           <w:numId w:val="4"/>
         </w:numPr>
         <w:spacing w:after="58" w:line="240" w:lineRule="auto"/>
-        <w:ind w:left="360"/>
-        <w:rPr>
-          <w:rFonts w:ascii="Calibri" w:eastAsia="Calibri" w:hAnsi="Calibri" w:cs="Calibri"/>
-          <w:color w:val="000000"/>
-          <w:sz w:val="28"/>
-        </w:rPr>
-      </w:pPr>
-      <w:r>
-        <w:rPr>
-          <w:rFonts w:ascii="Calibri" w:eastAsia="Calibri" w:hAnsi="Calibri" w:cs="Calibri"/>
-          <w:color w:val="000000"/>
-          <w:sz w:val="28"/>
-        </w:rPr>
-        <w:t>SET-35</w:t>
+        <w:ind w:left="720" w:hanging="360"/>
+        <w:rPr>
+          <w:rFonts w:ascii="Calibri" w:eastAsia="Calibri" w:hAnsi="Calibri" w:cs="Calibri"/>
+          <w:color w:val="000000"/>
+          <w:sz w:val="28"/>
+        </w:rPr>
+      </w:pPr>
+      <w:r>
+        <w:rPr>
+          <w:rFonts w:ascii="Calibri" w:eastAsia="Calibri" w:hAnsi="Calibri" w:cs="Calibri"/>
+          <w:color w:val="000000"/>
+          <w:sz w:val="28"/>
+        </w:rPr>
+        <w:t>SET-98</w:t>
       </w:r>
       <w:r>
         <w:rPr>
@@ -463,38 +337,38 @@
           <w:color w:val="000000"/>
           <w:sz w:val="28"/>
         </w:rPr>
-        <w:t>Add button to autofill walk-in client</w:t>
-      </w:r>
-      <w:r>
-        <w:rPr>
-          <w:rFonts w:ascii="Calibri" w:eastAsia="Calibri" w:hAnsi="Calibri" w:cs="Calibri"/>
-          <w:color w:val="000000"/>
-          <w:sz w:val="28"/>
-        </w:rPr>
-        <w:t xml:space="preserve"> (1)</w:t>
+        <w:t>Add conflict detection for adding unavailability</w:t>
+      </w:r>
+      <w:r>
+        <w:rPr>
+          <w:rFonts w:ascii="Calibri" w:eastAsia="Calibri" w:hAnsi="Calibri" w:cs="Calibri"/>
+          <w:color w:val="000000"/>
+          <w:sz w:val="28"/>
+        </w:rPr>
+        <w:t xml:space="preserve"> (2)</w:t>
       </w:r>
     </w:p>
     <w:p>
       <w:pPr>
         <w:numPr>
           <w:ilvl w:val="0"/>
-          <w:numId w:val="2"/>
+          <w:numId w:val="4"/>
         </w:numPr>
-        <w:spacing w:after="58" w:line="276" w:lineRule="auto"/>
-        <w:ind w:left="360"/>
-        <w:rPr>
-          <w:rFonts w:ascii="Calibri" w:eastAsia="Calibri" w:hAnsi="Calibri" w:cs="Calibri"/>
-          <w:color w:val="000000"/>
-          <w:sz w:val="28"/>
-        </w:rPr>
-      </w:pPr>
-      <w:r>
-        <w:rPr>
-          <w:rFonts w:ascii="Calibri" w:eastAsia="Calibri" w:hAnsi="Calibri" w:cs="Calibri"/>
-          <w:color w:val="000000"/>
-          <w:sz w:val="28"/>
-        </w:rPr>
-        <w:t>SET-83</w:t>
+        <w:spacing w:after="58" w:line="240" w:lineRule="auto"/>
+        <w:ind w:left="720" w:hanging="360"/>
+        <w:rPr>
+          <w:rFonts w:ascii="Calibri" w:eastAsia="Calibri" w:hAnsi="Calibri" w:cs="Calibri"/>
+          <w:color w:val="000000"/>
+          <w:sz w:val="28"/>
+        </w:rPr>
+      </w:pPr>
+      <w:r>
+        <w:rPr>
+          <w:rFonts w:ascii="Calibri" w:eastAsia="Calibri" w:hAnsi="Calibri" w:cs="Calibri"/>
+          <w:color w:val="000000"/>
+          <w:sz w:val="28"/>
+        </w:rPr>
+        <w:t>SET-87</w:t>
       </w:r>
       <w:r>
         <w:rPr>
@@ -510,38 +384,38 @@
           <w:color w:val="000000"/>
           <w:sz w:val="28"/>
         </w:rPr>
-        <w:t>Improve UI stylings across website</w:t>
-      </w:r>
-      <w:r>
-        <w:rPr>
-          <w:rFonts w:ascii="Calibri" w:eastAsia="Calibri" w:hAnsi="Calibri" w:cs="Calibri"/>
-          <w:color w:val="000000"/>
-          <w:sz w:val="28"/>
-        </w:rPr>
-        <w:t xml:space="preserve"> (3)</w:t>
+        <w:t>Add dropdown menu to select stylist on appointments and unavailability page</w:t>
+      </w:r>
+      <w:r>
+        <w:rPr>
+          <w:rFonts w:ascii="Calibri" w:eastAsia="Calibri" w:hAnsi="Calibri" w:cs="Calibri"/>
+          <w:color w:val="000000"/>
+          <w:sz w:val="28"/>
+        </w:rPr>
+        <w:t xml:space="preserve"> (2)</w:t>
       </w:r>
     </w:p>
     <w:p>
       <w:pPr>
         <w:numPr>
           <w:ilvl w:val="0"/>
-          <w:numId w:val="2"/>
+          <w:numId w:val="4"/>
         </w:numPr>
-        <w:spacing w:after="58" w:line="276" w:lineRule="auto"/>
-        <w:ind w:left="360"/>
-        <w:rPr>
-          <w:rFonts w:ascii="Calibri" w:eastAsia="Calibri" w:hAnsi="Calibri" w:cs="Calibri"/>
-          <w:color w:val="000000"/>
-          <w:sz w:val="28"/>
-        </w:rPr>
-      </w:pPr>
-      <w:r>
-        <w:rPr>
-          <w:rFonts w:ascii="Calibri" w:eastAsia="Calibri" w:hAnsi="Calibri" w:cs="Calibri"/>
-          <w:color w:val="000000"/>
-          <w:sz w:val="28"/>
-        </w:rPr>
-        <w:t>SET-84</w:t>
+        <w:spacing w:after="58" w:line="240" w:lineRule="auto"/>
+        <w:ind w:left="720" w:hanging="360"/>
+        <w:rPr>
+          <w:rFonts w:ascii="Calibri" w:eastAsia="Calibri" w:hAnsi="Calibri" w:cs="Calibri"/>
+          <w:color w:val="000000"/>
+          <w:sz w:val="28"/>
+        </w:rPr>
+      </w:pPr>
+      <w:r>
+        <w:rPr>
+          <w:rFonts w:ascii="Calibri" w:eastAsia="Calibri" w:hAnsi="Calibri" w:cs="Calibri"/>
+          <w:color w:val="000000"/>
+          <w:sz w:val="28"/>
+        </w:rPr>
+        <w:t>SET-89</w:t>
       </w:r>
       <w:r>
         <w:rPr>
@@ -557,7 +431,43 @@
           <w:color w:val="000000"/>
           <w:sz w:val="28"/>
         </w:rPr>
-        <w:t>Add conflict detection for adding appointment</w:t>
+        <w:t xml:space="preserve">Add </w:t>
+      </w:r>
+      <w:proofErr w:type="spellStart"/>
+      <w:r>
+        <w:rPr>
+          <w:rFonts w:ascii="Calibri" w:eastAsia="Calibri" w:hAnsi="Calibri" w:cs="Calibri"/>
+          <w:color w:val="000000"/>
+          <w:sz w:val="28"/>
+        </w:rPr>
+        <w:t>autopopulation</w:t>
+      </w:r>
+      <w:proofErr w:type="spellEnd"/>
+      <w:r>
+        <w:rPr>
+          <w:rFonts w:ascii="Calibri" w:eastAsia="Calibri" w:hAnsi="Calibri" w:cs="Calibri"/>
+          <w:color w:val="000000"/>
+          <w:sz w:val="28"/>
+        </w:rPr>
+        <w:t xml:space="preserve"> in update appointment/unavailability </w:t>
+      </w:r>
+      <w:proofErr w:type="spellStart"/>
+      <w:r>
+        <w:rPr>
+          <w:rFonts w:ascii="Calibri" w:eastAsia="Calibri" w:hAnsi="Calibri" w:cs="Calibri"/>
+          <w:color w:val="000000"/>
+          <w:sz w:val="28"/>
+        </w:rPr>
+        <w:t>ui</w:t>
+      </w:r>
+      <w:proofErr w:type="spellEnd"/>
+      <w:r>
+        <w:rPr>
+          <w:rFonts w:ascii="Calibri" w:eastAsia="Calibri" w:hAnsi="Calibri" w:cs="Calibri"/>
+          <w:color w:val="000000"/>
+          <w:sz w:val="28"/>
+        </w:rPr>
+        <w:t xml:space="preserve"> page</w:t>
       </w:r>
       <w:r>
         <w:rPr>
@@ -572,23 +482,23 @@
       <w:pPr>
         <w:numPr>
           <w:ilvl w:val="0"/>
-          <w:numId w:val="2"/>
+          <w:numId w:val="4"/>
         </w:numPr>
-        <w:spacing w:after="58" w:line="276" w:lineRule="auto"/>
-        <w:ind w:left="360"/>
-        <w:rPr>
-          <w:rFonts w:ascii="Calibri" w:eastAsia="Calibri" w:hAnsi="Calibri" w:cs="Calibri"/>
-          <w:color w:val="000000"/>
-          <w:sz w:val="28"/>
-        </w:rPr>
-      </w:pPr>
-      <w:r>
-        <w:rPr>
-          <w:rFonts w:ascii="Calibri" w:eastAsia="Calibri" w:hAnsi="Calibri" w:cs="Calibri"/>
-          <w:color w:val="000000"/>
-          <w:sz w:val="28"/>
-        </w:rPr>
-        <w:t>SET-85</w:t>
+        <w:spacing w:after="58" w:line="240" w:lineRule="auto"/>
+        <w:ind w:left="720" w:hanging="360"/>
+        <w:rPr>
+          <w:rFonts w:ascii="Calibri" w:eastAsia="Calibri" w:hAnsi="Calibri" w:cs="Calibri"/>
+          <w:color w:val="000000"/>
+          <w:sz w:val="28"/>
+        </w:rPr>
+      </w:pPr>
+      <w:r>
+        <w:rPr>
+          <w:rFonts w:ascii="Calibri" w:eastAsia="Calibri" w:hAnsi="Calibri" w:cs="Calibri"/>
+          <w:color w:val="000000"/>
+          <w:sz w:val="28"/>
+        </w:rPr>
+        <w:t>SET-90</w:t>
       </w:r>
       <w:r>
         <w:rPr>
@@ -604,7 +514,25 @@
           <w:color w:val="000000"/>
           <w:sz w:val="28"/>
         </w:rPr>
-        <w:t>Add conflict detection for adding unavailability</w:t>
+        <w:t xml:space="preserve">Add </w:t>
+      </w:r>
+      <w:proofErr w:type="spellStart"/>
+      <w:r>
+        <w:rPr>
+          <w:rFonts w:ascii="Calibri" w:eastAsia="Calibri" w:hAnsi="Calibri" w:cs="Calibri"/>
+          <w:color w:val="000000"/>
+          <w:sz w:val="28"/>
+        </w:rPr>
+        <w:t>autopopulation</w:t>
+      </w:r>
+      <w:proofErr w:type="spellEnd"/>
+      <w:r>
+        <w:rPr>
+          <w:rFonts w:ascii="Calibri" w:eastAsia="Calibri" w:hAnsi="Calibri" w:cs="Calibri"/>
+          <w:color w:val="000000"/>
+          <w:sz w:val="28"/>
+        </w:rPr>
+        <w:t xml:space="preserve"> to the appointment / unavailability pages when clicking a date to creating event</w:t>
       </w:r>
       <w:r>
         <w:rPr>
@@ -619,31 +547,23 @@
       <w:pPr>
         <w:numPr>
           <w:ilvl w:val="0"/>
-          <w:numId w:val="2"/>
+          <w:numId w:val="4"/>
         </w:numPr>
-        <w:spacing w:after="58" w:line="276" w:lineRule="auto"/>
-        <w:ind w:left="360"/>
-        <w:rPr>
-          <w:rFonts w:ascii="Calibri" w:eastAsia="Calibri" w:hAnsi="Calibri" w:cs="Calibri"/>
-          <w:color w:val="000000"/>
-          <w:sz w:val="28"/>
-        </w:rPr>
-      </w:pPr>
-      <w:r>
-        <w:rPr>
-          <w:rFonts w:ascii="Calibri" w:eastAsia="Calibri" w:hAnsi="Calibri" w:cs="Calibri"/>
-          <w:color w:val="000000"/>
-          <w:sz w:val="28"/>
-        </w:rPr>
-        <w:t>S</w:t>
-      </w:r>
-      <w:r>
-        <w:rPr>
-          <w:rFonts w:ascii="Calibri" w:eastAsia="Calibri" w:hAnsi="Calibri" w:cs="Calibri"/>
-          <w:color w:val="000000"/>
-          <w:sz w:val="28"/>
-        </w:rPr>
-        <w:t>ET-86</w:t>
+        <w:spacing w:after="58" w:line="240" w:lineRule="auto"/>
+        <w:ind w:left="720" w:hanging="360"/>
+        <w:rPr>
+          <w:rFonts w:ascii="Calibri" w:eastAsia="Calibri" w:hAnsi="Calibri" w:cs="Calibri"/>
+          <w:color w:val="000000"/>
+          <w:sz w:val="28"/>
+        </w:rPr>
+      </w:pPr>
+      <w:r>
+        <w:rPr>
+          <w:rFonts w:ascii="Calibri" w:eastAsia="Calibri" w:hAnsi="Calibri" w:cs="Calibri"/>
+          <w:color w:val="000000"/>
+          <w:sz w:val="28"/>
+        </w:rPr>
+        <w:t>SET-91</w:t>
       </w:r>
       <w:r>
         <w:rPr>
@@ -659,7 +579,46 @@
           <w:color w:val="000000"/>
           <w:sz w:val="28"/>
         </w:rPr>
-        <w:t>Add field onto appointments for reviews and add review page</w:t>
+        <w:t>Add period dropdown to unavailability page (2)</w:t>
+      </w:r>
+    </w:p>
+    <w:p>
+      <w:pPr>
+        <w:numPr>
+          <w:ilvl w:val="0"/>
+          <w:numId w:val="4"/>
+        </w:numPr>
+        <w:spacing w:after="58" w:line="240" w:lineRule="auto"/>
+        <w:ind w:left="720" w:hanging="360"/>
+        <w:rPr>
+          <w:rFonts w:ascii="Calibri" w:eastAsia="Calibri" w:hAnsi="Calibri" w:cs="Calibri"/>
+          <w:color w:val="000000"/>
+          <w:sz w:val="28"/>
+        </w:rPr>
+      </w:pPr>
+      <w:r>
+        <w:rPr>
+          <w:rFonts w:ascii="Calibri" w:eastAsia="Calibri" w:hAnsi="Calibri" w:cs="Calibri"/>
+          <w:color w:val="000000"/>
+          <w:sz w:val="28"/>
+        </w:rPr>
+        <w:t>SET-92</w:t>
+      </w:r>
+      <w:r>
+        <w:rPr>
+          <w:rFonts w:ascii="Calibri" w:eastAsia="Calibri" w:hAnsi="Calibri" w:cs="Calibri"/>
+          <w:color w:val="000000"/>
+          <w:sz w:val="28"/>
+        </w:rPr>
+        <w:t xml:space="preserve"> </w:t>
+      </w:r>
+      <w:r>
+        <w:rPr>
+          <w:rFonts w:ascii="Calibri" w:eastAsia="Calibri" w:hAnsi="Calibri" w:cs="Calibri"/>
+          <w:color w:val="000000"/>
+          <w:sz w:val="28"/>
+        </w:rPr>
+        <w:t>Add field validation on unavailability create and update</w:t>
       </w:r>
       <w:r>
         <w:rPr>
@@ -668,6 +627,123 @@
           <w:sz w:val="28"/>
         </w:rPr>
         <w:t xml:space="preserve"> (2)</w:t>
+      </w:r>
+    </w:p>
+    <w:p>
+      <w:pPr>
+        <w:numPr>
+          <w:ilvl w:val="0"/>
+          <w:numId w:val="4"/>
+        </w:numPr>
+        <w:spacing w:after="58" w:line="240" w:lineRule="auto"/>
+        <w:ind w:left="720" w:hanging="360"/>
+        <w:rPr>
+          <w:rFonts w:ascii="Calibri" w:eastAsia="Calibri" w:hAnsi="Calibri" w:cs="Calibri"/>
+          <w:color w:val="000000"/>
+          <w:sz w:val="28"/>
+        </w:rPr>
+      </w:pPr>
+      <w:r>
+        <w:rPr>
+          <w:rFonts w:ascii="Calibri" w:eastAsia="Calibri" w:hAnsi="Calibri" w:cs="Calibri"/>
+          <w:color w:val="000000"/>
+          <w:sz w:val="28"/>
+        </w:rPr>
+        <w:t>SET-97</w:t>
+      </w:r>
+      <w:r>
+        <w:rPr>
+          <w:rFonts w:ascii="Calibri" w:eastAsia="Calibri" w:hAnsi="Calibri" w:cs="Calibri"/>
+          <w:color w:val="000000"/>
+          <w:sz w:val="28"/>
+        </w:rPr>
+        <w:t xml:space="preserve"> </w:t>
+      </w:r>
+      <w:r>
+        <w:rPr>
+          <w:rFonts w:ascii="Calibri" w:eastAsia="Calibri" w:hAnsi="Calibri" w:cs="Calibri"/>
+          <w:color w:val="000000"/>
+          <w:sz w:val="28"/>
+        </w:rPr>
+        <w:t>Add field validation on appointment create and update (2)</w:t>
+      </w:r>
+    </w:p>
+    <w:p>
+      <w:pPr>
+        <w:numPr>
+          <w:ilvl w:val="0"/>
+          <w:numId w:val="4"/>
+        </w:numPr>
+        <w:spacing w:after="58" w:line="240" w:lineRule="auto"/>
+        <w:ind w:left="720" w:hanging="360"/>
+        <w:rPr>
+          <w:rFonts w:ascii="Calibri" w:eastAsia="Calibri" w:hAnsi="Calibri" w:cs="Calibri"/>
+          <w:color w:val="000000"/>
+          <w:sz w:val="28"/>
+        </w:rPr>
+      </w:pPr>
+      <w:r>
+        <w:rPr>
+          <w:rFonts w:ascii="Calibri" w:eastAsia="Calibri" w:hAnsi="Calibri" w:cs="Calibri"/>
+          <w:color w:val="000000"/>
+          <w:sz w:val="28"/>
+        </w:rPr>
+        <w:t>SET-95</w:t>
+      </w:r>
+      <w:r>
+        <w:rPr>
+          <w:rFonts w:ascii="Calibri" w:eastAsia="Calibri" w:hAnsi="Calibri" w:cs="Calibri"/>
+          <w:color w:val="000000"/>
+          <w:sz w:val="28"/>
+        </w:rPr>
+        <w:t xml:space="preserve"> </w:t>
+      </w:r>
+      <w:r>
+        <w:rPr>
+          <w:rFonts w:ascii="Calibri" w:eastAsia="Calibri" w:hAnsi="Calibri" w:cs="Calibri"/>
+          <w:color w:val="000000"/>
+          <w:sz w:val="28"/>
+        </w:rPr>
+        <w:t>Rework pages for better future implementation (3)</w:t>
+      </w:r>
+    </w:p>
+    <w:p>
+      <w:pPr>
+        <w:numPr>
+          <w:ilvl w:val="0"/>
+          <w:numId w:val="4"/>
+        </w:numPr>
+        <w:spacing w:after="58" w:line="240" w:lineRule="auto"/>
+        <w:ind w:left="720" w:hanging="360"/>
+        <w:rPr>
+          <w:rFonts w:ascii="Calibri" w:eastAsia="Calibri" w:hAnsi="Calibri" w:cs="Calibri"/>
+          <w:color w:val="000000"/>
+          <w:sz w:val="28"/>
+        </w:rPr>
+      </w:pPr>
+      <w:r>
+        <w:rPr>
+          <w:rFonts w:ascii="Calibri" w:eastAsia="Calibri" w:hAnsi="Calibri" w:cs="Calibri"/>
+          <w:color w:val="000000"/>
+          <w:sz w:val="28"/>
+        </w:rPr>
+        <w:t>SET-99</w:t>
+      </w:r>
+      <w:r>
+        <w:rPr>
+          <w:rFonts w:ascii="Calibri" w:eastAsia="Calibri" w:hAnsi="Calibri" w:cs="Calibri"/>
+          <w:color w:val="000000"/>
+          <w:sz w:val="28"/>
+        </w:rPr>
+        <w:t xml:space="preserve"> </w:t>
+      </w:r>
+      <w:r>
+        <w:rPr>
+          <w:rFonts w:ascii="Calibri" w:eastAsia="Calibri" w:hAnsi="Calibri" w:cs="Calibri"/>
+          <w:color w:val="000000"/>
+          <w:sz w:val="28"/>
+        </w:rPr>
+        <w:t>Add toast messages to project and ensure toast messages can be generated (1)</w:t>
       </w:r>
     </w:p>
     <w:sectPr>
@@ -924,15 +1000,6 @@
   </w:num>
   <w:num w:numId="4">
     <w:abstractNumId w:val="3"/>
-    <w:lvlOverride w:ilvl="0"/>
-    <w:lvlOverride w:ilvl="1"/>
-    <w:lvlOverride w:ilvl="2"/>
-    <w:lvlOverride w:ilvl="3"/>
-    <w:lvlOverride w:ilvl="4"/>
-    <w:lvlOverride w:ilvl="5"/>
-    <w:lvlOverride w:ilvl="6"/>
-    <w:lvlOverride w:ilvl="7"/>
-    <w:lvlOverride w:ilvl="8"/>
   </w:num>
 </w:numbering>
 </file>

</xml_diff>